<commit_message>
figured out - 2025-06-15 14:35:48 GMT
</commit_message>
<xml_diff>
--- a/templates/contracts/IMAGING_TEMPLATE.docx
+++ b/templates/contracts/IMAGING_TEMPLATE.docx
@@ -108,11 +108,9 @@
       <w:r>
         <w:t>{{</w:t>
       </w:r>
-      <w:proofErr w:type="spellStart"/>
       <w:r>
         <w:t>provider_name</w:t>
       </w:r>
-      <w:proofErr w:type="spellEnd"/>
       <w:r>
         <w:t>}}</w:t>
       </w:r>
@@ -131,16 +129,6 @@
       <w:r>
         <w:t>(hereinafter referred to as the “Provider”).</w:t>
       </w:r>
-    </w:p>
-    <w:p>
-      <w:pPr>
-        <w:pStyle w:val="BodyText"/>
-      </w:pPr>
-    </w:p>
-    <w:p>
-      <w:pPr>
-        <w:pStyle w:val="BodyText"/>
-      </w:pPr>
     </w:p>
     <w:p>
       <w:pPr>
@@ -239,14 +227,7 @@
         <w:rPr>
           <w:sz w:val="24"/>
         </w:rPr>
-        <w:t xml:space="preserve">Clarity dx desires to provide for the availability of competent, </w:t>
-      </w:r>
-      <w:proofErr w:type="gramStart"/>
-      <w:r>
-        <w:rPr>
-          <w:sz w:val="24"/>
-        </w:rPr>
-        <w:t>efficient</w:t>
+        <w:t>Clarity dx desires to provide for the availability of competent, efficient</w:t>
       </w:r>
       <w:r>
         <w:rPr>
@@ -265,14 +246,7 @@
         <w:rPr>
           <w:sz w:val="24"/>
         </w:rPr>
-        <w:t>medical</w:t>
-      </w:r>
-      <w:proofErr w:type="gramEnd"/>
-      <w:r>
-        <w:rPr>
-          <w:sz w:val="24"/>
-        </w:rPr>
-        <w:t xml:space="preserve"> services in Provider’s specialty to such Clarity dx Patients at all</w:t>
+        <w:t>medical services in Provider’s specialty to such Clarity dx Patients at all</w:t>
       </w:r>
       <w:r>
         <w:rPr>
@@ -281,14 +255,12 @@
         </w:rPr>
         <w:t xml:space="preserve"> </w:t>
       </w:r>
-      <w:proofErr w:type="gramStart"/>
       <w:r>
         <w:rPr>
           <w:sz w:val="24"/>
         </w:rPr>
         <w:t>times;</w:t>
       </w:r>
-      <w:proofErr w:type="gramEnd"/>
     </w:p>
     <w:p>
       <w:pPr>
@@ -306,19 +278,11 @@
           <w:sz w:val="24"/>
         </w:rPr>
       </w:pPr>
-      <w:proofErr w:type="gramStart"/>
-      <w:r>
-        <w:rPr>
-          <w:sz w:val="24"/>
-        </w:rPr>
-        <w:t>Provider</w:t>
-      </w:r>
-      <w:proofErr w:type="gramEnd"/>
-      <w:r>
-        <w:rPr>
-          <w:sz w:val="24"/>
-        </w:rPr>
-        <w:t xml:space="preserve"> is licensed in the Practicing State and specializes in</w:t>
+      <w:r>
+        <w:rPr>
+          <w:sz w:val="24"/>
+        </w:rPr>
+        <w:t>Provider is licensed in the Practicing State and specializes in</w:t>
       </w:r>
       <w:r>
         <w:rPr>
@@ -623,21 +587,7 @@
         <w:rPr>
           <w:sz w:val="24"/>
         </w:rPr>
-        <w:t xml:space="preserve">A sudden onset of a medical condition manifesting itself by acute symptoms or sufficient severity that the absence of immediate medical attention could reasonably result in causing serious impairment to bodily functions, serious and permanent disfunction of any organ or body </w:t>
-      </w:r>
-      <w:proofErr w:type="gramStart"/>
-      <w:r>
-        <w:rPr>
-          <w:sz w:val="24"/>
-        </w:rPr>
-        <w:t>part, or</w:t>
-      </w:r>
-      <w:proofErr w:type="gramEnd"/>
-      <w:r>
-        <w:rPr>
-          <w:sz w:val="24"/>
-        </w:rPr>
-        <w:t xml:space="preserve"> cause other serious medical consequences which include placing the policyholder’s health in permanent</w:t>
+        <w:t>A sudden onset of a medical condition manifesting itself by acute symptoms or sufficient severity that the absence of immediate medical attention could reasonably result in causing serious impairment to bodily functions, serious and permanent disfunction of any organ or body part, or cause other serious medical consequences which include placing the policyholder’s health in permanent</w:t>
       </w:r>
       <w:r>
         <w:rPr>
@@ -742,18 +692,8 @@
           <w:sz w:val="24"/>
           <w:u w:val="thick"/>
         </w:rPr>
-        <w:t xml:space="preserve">Medical </w:t>
-      </w:r>
-      <w:proofErr w:type="spellStart"/>
-      <w:r>
-        <w:rPr>
-          <w:b/>
-          <w:sz w:val="24"/>
-          <w:u w:val="thick"/>
-        </w:rPr>
-        <w:t>Consition</w:t>
-      </w:r>
-      <w:proofErr w:type="spellEnd"/>
+        <w:t>Medical Consition</w:t>
+      </w:r>
       <w:r>
         <w:rPr>
           <w:b/>
@@ -1415,33 +1355,11 @@
           <w:sz w:val="24"/>
         </w:rPr>
       </w:pPr>
-      <w:proofErr w:type="gramStart"/>
-      <w:r>
-        <w:rPr>
-          <w:sz w:val="24"/>
-        </w:rPr>
-        <w:t>Provider</w:t>
-      </w:r>
-      <w:proofErr w:type="gramEnd"/>
-      <w:r>
-        <w:rPr>
-          <w:sz w:val="24"/>
-        </w:rPr>
-        <w:t xml:space="preserve"> shall submit billing information to Clarity </w:t>
-      </w:r>
-      <w:proofErr w:type="gramStart"/>
-      <w:r>
-        <w:rPr>
-          <w:sz w:val="24"/>
-        </w:rPr>
-        <w:t>dx</w:t>
-      </w:r>
-      <w:proofErr w:type="gramEnd"/>
-      <w:r>
-        <w:rPr>
-          <w:sz w:val="24"/>
-        </w:rPr>
-        <w:t xml:space="preserve"> on the HICFA or CMS 1500 form. Clarity dx does not guarantee payment of billed amount, only the prices set forth in Exhibit</w:t>
+      <w:r>
+        <w:rPr>
+          <w:sz w:val="24"/>
+        </w:rPr>
+        <w:t>Provider shall submit billing information to Clarity dx on the HICFA or CMS 1500 form. Clarity dx does not guarantee payment of billed amount, only the prices set forth in Exhibit</w:t>
       </w:r>
       <w:r>
         <w:rPr>
@@ -1488,19 +1406,11 @@
         </w:rPr>
         <w:t xml:space="preserve"> </w:t>
       </w:r>
-      <w:proofErr w:type="gramStart"/>
-      <w:r>
-        <w:rPr>
-          <w:sz w:val="24"/>
-        </w:rPr>
-        <w:t>Provider</w:t>
-      </w:r>
-      <w:proofErr w:type="gramEnd"/>
-      <w:r>
-        <w:rPr>
-          <w:sz w:val="24"/>
-        </w:rPr>
-        <w:t xml:space="preserve"> may not charge Clarity dx Patients any amount for Contract Services. The compensation payable to Provider under Paragraph 3 of this Agreement shall be the sole compensation to Provider for the provision of the Contract Services to Clarity dx</w:t>
+      <w:r>
+        <w:rPr>
+          <w:sz w:val="24"/>
+        </w:rPr>
+        <w:t>Provider may not charge Clarity dx Patients any amount for Contract Services. The compensation payable to Provider under Paragraph 3 of this Agreement shall be the sole compensation to Provider for the provision of the Contract Services to Clarity dx</w:t>
       </w:r>
       <w:r>
         <w:rPr>
@@ -1552,63 +1462,7 @@
         <w:rPr>
           <w:sz w:val="24"/>
         </w:rPr>
-        <w:t xml:space="preserve">Provider and Clarity dx shall fully comply with all applicable laws, rules and regulations of all governmental authorities relating to the licensure and regulations of health care providers. Provider and Clarity </w:t>
-      </w:r>
-      <w:proofErr w:type="gramStart"/>
-      <w:r>
-        <w:rPr>
-          <w:sz w:val="24"/>
-        </w:rPr>
-        <w:t>dx</w:t>
-      </w:r>
-      <w:proofErr w:type="gramEnd"/>
-      <w:r>
-        <w:rPr>
-          <w:sz w:val="24"/>
-        </w:rPr>
-        <w:t xml:space="preserve"> shall </w:t>
-      </w:r>
-      <w:proofErr w:type="gramStart"/>
-      <w:r>
-        <w:rPr>
-          <w:sz w:val="24"/>
-        </w:rPr>
-        <w:t>at all times</w:t>
-      </w:r>
-      <w:proofErr w:type="gramEnd"/>
-      <w:r>
-        <w:rPr>
-          <w:sz w:val="24"/>
-        </w:rPr>
-        <w:t xml:space="preserve"> conduct </w:t>
-      </w:r>
-      <w:proofErr w:type="gramStart"/>
-      <w:r>
-        <w:rPr>
-          <w:sz w:val="24"/>
-        </w:rPr>
-        <w:t>a professional</w:t>
-      </w:r>
-      <w:proofErr w:type="gramEnd"/>
-      <w:r>
-        <w:rPr>
-          <w:sz w:val="24"/>
-        </w:rPr>
-        <w:t xml:space="preserve"> practice that is consistent with applicable state and federal laws and with the prevailing standards of professional practice in the community. Additionally, Provider and Clarity dx are </w:t>
-      </w:r>
-      <w:proofErr w:type="gramStart"/>
-      <w:r>
-        <w:rPr>
-          <w:sz w:val="24"/>
-        </w:rPr>
-        <w:t>expected at all times</w:t>
-      </w:r>
-      <w:proofErr w:type="gramEnd"/>
-      <w:r>
-        <w:rPr>
-          <w:sz w:val="24"/>
-        </w:rPr>
-        <w:t xml:space="preserve"> during the period of this Agreement to adhere to the canons of professional ethics of the profession to the extent applicable to it.</w:t>
+        <w:t>Provider and Clarity dx shall fully comply with all applicable laws, rules and regulations of all governmental authorities relating to the licensure and regulations of health care providers. Provider and Clarity dx shall at all times conduct a professional practice that is consistent with applicable state and federal laws and with the prevailing standards of professional practice in the community. Additionally, Provider and Clarity dx are expected at all times during the period of this Agreement to adhere to the canons of professional ethics of the profession to the extent applicable to it.</w:t>
       </w:r>
     </w:p>
     <w:p>
@@ -1646,21 +1500,7 @@
         <w:rPr>
           <w:sz w:val="24"/>
         </w:rPr>
-        <w:t xml:space="preserve">In the performance of the work, duties, and obligations developing upon the Provider under this Agreement, it is mutually understood and agreed that Provider </w:t>
-      </w:r>
-      <w:proofErr w:type="gramStart"/>
-      <w:r>
-        <w:rPr>
-          <w:sz w:val="24"/>
-        </w:rPr>
-        <w:t>is at all times</w:t>
-      </w:r>
-      <w:proofErr w:type="gramEnd"/>
-      <w:r>
-        <w:rPr>
-          <w:sz w:val="24"/>
-        </w:rPr>
-        <w:t xml:space="preserve"> acting and performing as an independent contractor.</w:t>
+        <w:t>In the performance of the work, duties, and obligations developing upon the Provider under this Agreement, it is mutually understood and agreed that Provider is at all times acting and performing as an independent contractor.</w:t>
       </w:r>
       <w:r>
         <w:rPr>
@@ -2246,35 +2086,7 @@
         <w:rPr>
           <w:sz w:val="24"/>
         </w:rPr>
-        <w:t xml:space="preserve">Each party acknowledges that </w:t>
-      </w:r>
-      <w:proofErr w:type="gramStart"/>
-      <w:r>
-        <w:rPr>
-          <w:sz w:val="24"/>
-        </w:rPr>
-        <w:t>as a result of</w:t>
-      </w:r>
-      <w:proofErr w:type="gramEnd"/>
-      <w:r>
-        <w:rPr>
-          <w:sz w:val="24"/>
-        </w:rPr>
-        <w:t xml:space="preserve"> this Agreement, each party has and will necessarily become informed of, and have access to, valuable and confidential information of the other. Each party acknowledges that the disclosing party </w:t>
-      </w:r>
-      <w:proofErr w:type="gramStart"/>
-      <w:r>
-        <w:rPr>
-          <w:sz w:val="24"/>
-        </w:rPr>
-        <w:t>shall at all times</w:t>
-      </w:r>
-      <w:proofErr w:type="gramEnd"/>
-      <w:r>
-        <w:rPr>
-          <w:sz w:val="24"/>
-        </w:rPr>
-        <w:t xml:space="preserve"> be and remain the owner of all confidential information disclosed by such party, and that the party to whom any confidential information is disclosed to may use such confidential information only in furtherance of the purpose of this</w:t>
+        <w:t>Each party acknowledges that as a result of this Agreement, each party has and will necessarily become informed of, and have access to, valuable and confidential information of the other. Each party acknowledges that the disclosing party shall at all times be and remain the owner of all confidential information disclosed by such party, and that the party to whom any confidential information is disclosed to may use such confidential information only in furtherance of the purpose of this</w:t>
       </w:r>
       <w:r>
         <w:rPr>
@@ -2338,21 +2150,7 @@
         <w:rPr>
           <w:sz w:val="24"/>
         </w:rPr>
-        <w:t xml:space="preserve">dx Patient </w:t>
-      </w:r>
-      <w:proofErr w:type="gramStart"/>
-      <w:r>
-        <w:rPr>
-          <w:sz w:val="24"/>
-        </w:rPr>
-        <w:t>on the basis of</w:t>
-      </w:r>
-      <w:proofErr w:type="gramEnd"/>
-      <w:r>
-        <w:rPr>
-          <w:sz w:val="24"/>
-        </w:rPr>
-        <w:t xml:space="preserve"> race, color, national origin, sex, ancestry, religion, financial or marital status, physical or mental handicap, sexual orientation or</w:t>
+        <w:t>dx Patient on the basis of race, color, national origin, sex, ancestry, religion, financial or marital status, physical or mental handicap, sexual orientation or</w:t>
       </w:r>
       <w:r>
         <w:rPr>
@@ -2537,19 +2335,11 @@
           <w:sz w:val="24"/>
         </w:rPr>
       </w:pPr>
-      <w:proofErr w:type="gramStart"/>
-      <w:r>
-        <w:rPr>
-          <w:sz w:val="24"/>
-        </w:rPr>
-        <w:t>Any and all</w:t>
-      </w:r>
-      <w:proofErr w:type="gramEnd"/>
-      <w:r>
-        <w:rPr>
-          <w:sz w:val="24"/>
-        </w:rPr>
-        <w:t xml:space="preserve"> notices, requests, demands or other communication required or permitted to be served on or given to either party by the other shall be in writing and shall be delivered personally or by United States mail, certified or registered, return receipt requested, and shall be addressed to party at the address on the signature page</w:t>
+      <w:r>
+        <w:rPr>
+          <w:sz w:val="24"/>
+        </w:rPr>
+        <w:t>Any and all notices, requests, demands or other communication required or permitted to be served on or given to either party by the other shall be in writing and shall be delivered personally or by United States mail, certified or registered, return receipt requested, and shall be addressed to party at the address on the signature page</w:t>
       </w:r>
       <w:r>
         <w:rPr>
@@ -2621,21 +2411,7 @@
         <w:rPr>
           <w:sz w:val="24"/>
         </w:rPr>
-        <w:t xml:space="preserve">This Agreement supersedes </w:t>
-      </w:r>
-      <w:proofErr w:type="gramStart"/>
-      <w:r>
-        <w:rPr>
-          <w:sz w:val="24"/>
-        </w:rPr>
-        <w:t>any and all</w:t>
-      </w:r>
-      <w:proofErr w:type="gramEnd"/>
-      <w:r>
-        <w:rPr>
-          <w:sz w:val="24"/>
-        </w:rPr>
-        <w:t xml:space="preserve"> other agreements,</w:t>
+        <w:t>This Agreement supersedes any and all other agreements,</w:t>
       </w:r>
       <w:r>
         <w:rPr>
@@ -2724,23 +2500,7 @@
         <w:t>10</w:t>
       </w:r>
       <w:r>
-        <w:t xml:space="preserve"> </w:t>
-      </w:r>
-      <w:proofErr w:type="gramStart"/>
-      <w:r>
-        <w:t>pages</w:t>
-      </w:r>
-      <w:proofErr w:type="gramEnd"/>
-      <w:r>
-        <w:t xml:space="preserve"> is executed by the </w:t>
-      </w:r>
-      <w:proofErr w:type="gramStart"/>
-      <w:r>
-        <w:t>persons</w:t>
-      </w:r>
-      <w:proofErr w:type="gramEnd"/>
-      <w:r>
-        <w:t xml:space="preserve"> signing below, who warrant they have the authority to execute the contract.</w:t>
+        <w:t xml:space="preserve"> pages is executed by the persons signing below, who warrant they have the authority to execute the contract.</w:t>
       </w:r>
     </w:p>
     <w:p>
@@ -3434,23 +3194,7 @@
           <w:rFonts w:ascii="Arial"/>
           <w:sz w:val="26"/>
         </w:rPr>
-        <w:t>{{</w:t>
-      </w:r>
-      <w:proofErr w:type="spellStart"/>
-      <w:r>
-        <w:rPr>
-          <w:rFonts w:ascii="Arial"/>
-          <w:sz w:val="26"/>
-        </w:rPr>
-        <w:t>exhibit_a</w:t>
-      </w:r>
-      <w:proofErr w:type="spellEnd"/>
-      <w:r>
-        <w:rPr>
-          <w:rFonts w:ascii="Arial"/>
-          <w:sz w:val="26"/>
-        </w:rPr>
-        <w:t>}}</w:t>
+        <w:t>{{exhibit_a}}</w:t>
       </w:r>
     </w:p>
     <w:p>
@@ -3482,15 +3226,7 @@
         <w:t>All other services will be billed at</w:t>
       </w:r>
       <w:r>
-        <w:t xml:space="preserve"> the </w:t>
-      </w:r>
-      <w:proofErr w:type="gramStart"/>
-      <w:r>
-        <w:t>lesser</w:t>
-      </w:r>
-      <w:proofErr w:type="gramEnd"/>
-      <w:r>
-        <w:t xml:space="preserve"> of</w:t>
+        <w:t xml:space="preserve"> the lesser of</w:t>
       </w:r>
       <w:r>
         <w:t xml:space="preserve"> 8</w:t>
@@ -3502,23 +3238,7 @@
         <w:t xml:space="preserve">% </w:t>
       </w:r>
       <w:r>
-        <w:t xml:space="preserve">of </w:t>
-      </w:r>
-      <w:proofErr w:type="gramStart"/>
-      <w:r>
-        <w:t>current</w:t>
-      </w:r>
-      <w:proofErr w:type="gramEnd"/>
-      <w:r>
-        <w:t xml:space="preserve"> </w:t>
-      </w:r>
-      <w:proofErr w:type="gramStart"/>
-      <w:r>
-        <w:t>year</w:t>
-      </w:r>
-      <w:proofErr w:type="gramEnd"/>
-      <w:r>
-        <w:t xml:space="preserve"> State Work Compensation Fee Schedule, UCR, or BC.</w:t>
+        <w:t>of current year State Work Compensation Fee Schedule, UCR, or BC.</w:t>
       </w:r>
     </w:p>
     <w:p>
@@ -3586,13 +3306,8 @@
           <w:color w:val="0000FF"/>
         </w:rPr>
       </w:pPr>
-      <w:proofErr w:type="gramStart"/>
-      <w:r>
-        <w:t>Provider</w:t>
-      </w:r>
-      <w:proofErr w:type="gramEnd"/>
-      <w:r>
-        <w:t xml:space="preserve"> shall be paid within </w:t>
+      <w:r>
+        <w:t xml:space="preserve">Provider shall be paid within </w:t>
       </w:r>
       <w:r>
         <w:t>forty-five</w:t>
@@ -3604,15 +3319,7 @@
         <w:t>45</w:t>
       </w:r>
       <w:r>
-        <w:t xml:space="preserve">) days of Clarity </w:t>
-      </w:r>
-      <w:proofErr w:type="spellStart"/>
-      <w:r>
-        <w:t>dx’s</w:t>
-      </w:r>
-      <w:proofErr w:type="spellEnd"/>
-      <w:r>
-        <w:t xml:space="preserve"> receipt of a complete and accurate claim for authorized services performed for Clarity dx Patients. This can be mailed to:</w:t>
+        <w:t>) days of Clarity dx’s receipt of a complete and accurate claim for authorized services performed for Clarity dx Patients. This can be mailed to:</w:t>
       </w:r>
       <w:r>
         <w:t xml:space="preserve"> PO Box 542036, Orlando, FL 32854</w:t>
@@ -4617,27 +4324,7 @@
           <w:sz w:val="24"/>
           <w:szCs w:val="24"/>
         </w:rPr>
-        <w:t xml:space="preserve">If </w:t>
-      </w:r>
-      <w:proofErr w:type="gramStart"/>
-      <w:r>
-        <w:rPr>
-          <w:rFonts w:ascii="Arial" w:hAnsi="Arial" w:cs="Arial"/>
-          <w:color w:val="000000"/>
-          <w:sz w:val="24"/>
-          <w:szCs w:val="24"/>
-        </w:rPr>
-        <w:t>PROVIDER</w:t>
-      </w:r>
-      <w:proofErr w:type="gramEnd"/>
-      <w:r>
-        <w:rPr>
-          <w:rFonts w:ascii="Arial" w:hAnsi="Arial" w:cs="Arial"/>
-          <w:color w:val="000000"/>
-          <w:sz w:val="24"/>
-          <w:szCs w:val="24"/>
-        </w:rPr>
-        <w:t xml:space="preserve"> is unwilling or unable to delegate to our standards, </w:t>
+        <w:t xml:space="preserve">If PROVIDER is unwilling or unable to delegate to our standards, </w:t>
       </w:r>
       <w:r>
         <w:rPr>
@@ -4698,27 +4385,7 @@
           <w:sz w:val="24"/>
           <w:szCs w:val="24"/>
         </w:rPr>
-        <w:t xml:space="preserve">PROVIDER agrees that it shall use best efforts to </w:t>
-      </w:r>
-      <w:proofErr w:type="gramStart"/>
-      <w:r>
-        <w:rPr>
-          <w:rFonts w:ascii="Arial" w:hAnsi="Arial" w:cs="Arial"/>
-          <w:color w:val="000000"/>
-          <w:sz w:val="24"/>
-          <w:szCs w:val="24"/>
-        </w:rPr>
-        <w:t>insure</w:t>
-      </w:r>
-      <w:proofErr w:type="gramEnd"/>
-      <w:r>
-        <w:rPr>
-          <w:rFonts w:ascii="Arial" w:hAnsi="Arial" w:cs="Arial"/>
-          <w:color w:val="000000"/>
-          <w:sz w:val="24"/>
-          <w:szCs w:val="24"/>
-        </w:rPr>
-        <w:t xml:space="preserve"> compliance with applicable law(s). </w:t>
+        <w:t xml:space="preserve">PROVIDER agrees that it shall use best efforts to insure compliance with applicable law(s). </w:t>
       </w:r>
       <w:r>
         <w:rPr>
@@ -9305,6 +8972,7 @@
   <w:style w:type="character" w:default="1" w:styleId="DefaultParagraphFont">
     <w:name w:val="Default Paragraph Font"/>
     <w:uiPriority w:val="1"/>
+    <w:semiHidden/>
     <w:unhideWhenUsed/>
   </w:style>
   <w:style w:type="table" w:default="1" w:styleId="TableNormal">

</xml_diff>